<commit_message>
Initial update of Skills and Jobs
</commit_message>
<xml_diff>
--- a/Resources/Skills_and_Jobs_Draft.docx
+++ b/Resources/Skills_and_Jobs_Draft.docx
@@ -5,102 +5,115 @@
     <w:p>
       <w:pPr>
         <w:rPr>
+          <w:i/>
+          <w:iCs/>
           <w:sz w:val="20"/>
           <w:szCs w:val="20"/>
         </w:rPr>
       </w:pPr>
       <w:r>
-        <w:rPr>
-          <w:sz w:val="20"/>
-          <w:szCs w:val="20"/>
-          <w:highlight w:val="yellow"/>
-        </w:rPr>
-        <w:t>Skills and jobs</w:t>
-      </w:r>
-      <w:r>
-        <w:rPr>
-          <w:sz w:val="20"/>
-          <w:szCs w:val="20"/>
-          <w:highlight w:val="yellow"/>
-        </w:rPr>
-        <w:br/>
-      </w:r>
-      <w:r>
-        <w:rPr>
-          <w:sz w:val="20"/>
-          <w:szCs w:val="20"/>
-          <w:highlight w:val="yellow"/>
-        </w:rPr>
-        <w:t xml:space="preserve">Let us suppose that a group of venture capitalists hears about your </w:t>
-      </w:r>
-      <w:proofErr w:type="gramStart"/>
-      <w:r>
-        <w:rPr>
-          <w:sz w:val="20"/>
-          <w:szCs w:val="20"/>
-          <w:highlight w:val="yellow"/>
-        </w:rPr>
-        <w:t>project, and</w:t>
-      </w:r>
-      <w:proofErr w:type="gramEnd"/>
-      <w:r>
-        <w:rPr>
-          <w:sz w:val="20"/>
-          <w:szCs w:val="20"/>
-          <w:highlight w:val="yellow"/>
-        </w:rPr>
-        <w:t xml:space="preserve"> is so impressed that they wish to fund you to develop it further for say six months. You will be the manager of a team of 4 people to deliver the project outcomes. What position description would be appropriate? Write 4 position descriptions for people that you would employ to take your project to the next phase. You will need to consider what skills are appropriate, which may include specific technical expertise, </w:t>
-      </w:r>
-      <w:proofErr w:type="gramStart"/>
-      <w:r>
-        <w:rPr>
-          <w:sz w:val="20"/>
-          <w:szCs w:val="20"/>
-          <w:highlight w:val="yellow"/>
-        </w:rPr>
-        <w:t>team work</w:t>
-      </w:r>
-      <w:proofErr w:type="gramEnd"/>
-      <w:r>
-        <w:rPr>
-          <w:sz w:val="20"/>
-          <w:szCs w:val="20"/>
-          <w:highlight w:val="yellow"/>
-        </w:rPr>
-        <w:t xml:space="preserve"> experience, leadership and management techniques, and innovative thinking.</w:t>
-      </w:r>
-    </w:p>
-    <w:p>
-      <w:pPr>
         <w:rPr>
           <w:b/>
           <w:bCs/>
-        </w:rPr>
-      </w:pPr>
+          <w:i/>
+          <w:iCs/>
+          <w:sz w:val="20"/>
+          <w:szCs w:val="20"/>
+          <w:highlight w:val="yellow"/>
+        </w:rPr>
+        <w:t>Skills and jobs</w:t>
+      </w:r>
       <w:r>
         <w:rPr>
           <w:b/>
           <w:bCs/>
-        </w:rPr>
-        <w:t>Development</w:t>
-      </w:r>
-    </w:p>
-    <w:p>
-      <w:r>
-        <w:t>A development team is a group of people that work together to create software. As a result, this innovative work requires adaptability, creativity, and flexibility as technical challenges will arise eventually. To ensure that the aim is established, the development team will be tasked with setting the priorities straight for the project and the programming behind the notification system. This app will be available upon the app store once our project is finalized and ready to be sold to consumers.</w:t>
-      </w:r>
-    </w:p>
-    <w:p>
-      <w:r>
-        <w:t xml:space="preserve">The skills allocated to this person/group </w:t>
-      </w:r>
-      <w:proofErr w:type="gramStart"/>
-      <w:r>
-        <w:t>are;</w:t>
-      </w:r>
-      <w:proofErr w:type="gramEnd"/>
-      <w:r>
-        <w:t xml:space="preserve"> User Interface and User Experience, Design, Writing, Business Analysis, Communication, QA and Performance Testing.</w:t>
+          <w:i/>
+          <w:iCs/>
+          <w:sz w:val="20"/>
+          <w:szCs w:val="20"/>
+          <w:highlight w:val="yellow"/>
+        </w:rPr>
+        <w:br/>
+      </w:r>
+      <w:r>
+        <w:rPr>
+          <w:i/>
+          <w:iCs/>
+          <w:sz w:val="20"/>
+          <w:szCs w:val="20"/>
+          <w:highlight w:val="yellow"/>
+        </w:rPr>
+        <w:t xml:space="preserve">Let us suppose that a group of venture capitalists hears about your </w:t>
+      </w:r>
+      <w:r>
+        <w:rPr>
+          <w:i/>
+          <w:iCs/>
+          <w:sz w:val="20"/>
+          <w:szCs w:val="20"/>
+          <w:highlight w:val="yellow"/>
+        </w:rPr>
+        <w:t>project and</w:t>
+      </w:r>
+      <w:r>
+        <w:rPr>
+          <w:i/>
+          <w:iCs/>
+          <w:sz w:val="20"/>
+          <w:szCs w:val="20"/>
+          <w:highlight w:val="yellow"/>
+        </w:rPr>
+        <w:t xml:space="preserve"> is so impressed that they wish to fund you to develop it further for say six months. You will be the manager of a team of 4 people to deliver the project outcomes. What position description would be appropriate? Write 4 position descriptions for people that you would employ to take your project to the next phase. You will need to consider what skills are appropriate, which may include specific technical expertise, </w:t>
+      </w:r>
+      <w:r>
+        <w:rPr>
+          <w:i/>
+          <w:iCs/>
+          <w:sz w:val="20"/>
+          <w:szCs w:val="20"/>
+          <w:highlight w:val="yellow"/>
+        </w:rPr>
+        <w:t>teamwork</w:t>
+      </w:r>
+      <w:r>
+        <w:rPr>
+          <w:i/>
+          <w:iCs/>
+          <w:sz w:val="20"/>
+          <w:szCs w:val="20"/>
+          <w:highlight w:val="yellow"/>
+        </w:rPr>
+        <w:t xml:space="preserve"> experience, leadership and management techniques, and innovative thinking.</w:t>
+      </w:r>
+    </w:p>
+    <w:p>
+      <w:pPr>
+        <w:rPr>
+          <w:sz w:val="20"/>
+          <w:szCs w:val="20"/>
+        </w:rPr>
+      </w:pPr>
+      <w:r>
+        <w:rPr>
+          <w:sz w:val="20"/>
+          <w:szCs w:val="20"/>
+        </w:rPr>
+        <w:t>(</w:t>
+      </w:r>
+      <w:r>
+        <w:rPr>
+          <w:sz w:val="20"/>
+          <w:szCs w:val="20"/>
+          <w:highlight w:val="green"/>
+        </w:rPr>
+        <w:t>Green</w:t>
+      </w:r>
+      <w:r>
+        <w:rPr>
+          <w:sz w:val="20"/>
+          <w:szCs w:val="20"/>
+        </w:rPr>
+        <w:t xml:space="preserve"> = Might change or need more information)</w:t>
       </w:r>
     </w:p>
     <w:p>
@@ -115,18 +128,12 @@
           <w:b/>
           <w:bCs/>
         </w:rPr>
-        <w:t>Manufacturing</w:t>
-      </w:r>
-    </w:p>
-    <w:p>
-      <w:r>
-        <w:t xml:space="preserve">This role will be tasked with making physical models for the project. As one may guess, this stage it will result in many protypes, but once the basic attitudes or priorities are established, the manufacturing arm of our company/group will arrange its structure and management to reinforce the aim. The material used for our product will be (material name) because it is reliable, temperature resistant, and readily available. </w:t>
-      </w:r>
-      <w:r>
-        <w:t>So,</w:t>
-      </w:r>
-      <w:r>
-        <w:t xml:space="preserve"> in the case of increased demand from consumers, it will not heavily fluctuate the profit margins and the output volume.</w:t>
+        <w:t>Development</w:t>
+      </w:r>
+    </w:p>
+    <w:p>
+      <w:r>
+        <w:t>A development team is a group of people that work together to create software. As a result, this innovative work requires adaptability, creativity, and flexibility as technical challenges will arise eventually. To ensure that the aim is established, the development team will be tasked with setting the priorities straight for the project and the programming behind the notification system. This app will be available upon the app store once our project is finalized and ready to be sold to consumers.</w:t>
       </w:r>
     </w:p>
     <w:p>
@@ -139,7 +146,7 @@
       </w:r>
       <w:proofErr w:type="gramEnd"/>
       <w:r>
-        <w:t xml:space="preserve"> Attention to Detail, Critical Thinking, Strong Communication, Dependability, Interest and Aptitude for Technology.</w:t>
+        <w:t xml:space="preserve"> User Interface and User Experience, Design, Writing, Business Analysis, Communication, QA and Performance Testing.</w:t>
       </w:r>
     </w:p>
     <w:p>
@@ -154,61 +161,114 @@
           <w:b/>
           <w:bCs/>
         </w:rPr>
-        <w:t xml:space="preserve">Product manager </w:t>
-      </w:r>
-    </w:p>
-    <w:p>
-      <w:r>
-        <w:t>The project manager is the person who creates an internal and external product vision and leads product development from scratch. This individual defines customer needs, works with stakeholders and teams on developing the required product, and carries responsibility for overall product success.</w:t>
-      </w:r>
-    </w:p>
-    <w:p>
-      <w:r>
-        <w:t xml:space="preserve">The skills allocated to this person/group </w:t>
-      </w:r>
-      <w:proofErr w:type="gramStart"/>
-      <w:r>
-        <w:t>are;</w:t>
-      </w:r>
-      <w:proofErr w:type="gramEnd"/>
-      <w:r>
-        <w:t xml:space="preserve"> Leadership, Communication, Collaboration, Time management, Organization, Problem solving, Adaptability</w:t>
-      </w:r>
-    </w:p>
-    <w:p>
-      <w:pPr>
+        <w:t>Manufacturing</w:t>
+      </w:r>
+    </w:p>
+    <w:p>
+      <w:r>
+        <w:t xml:space="preserve">This role will be tasked with making physical models for the project. As one may guess, this stage it will result in many protypes, but once the basic attitudes or priorities are established, the manufacturing arm of our company/group will arrange its structure and management to reinforce the aim. </w:t>
+      </w:r>
+      <w:r>
+        <w:br/>
+      </w:r>
+      <w:r>
+        <w:rPr>
+          <w:highlight w:val="green"/>
+        </w:rPr>
+        <w:t xml:space="preserve">The material used for our product will be </w:t>
+      </w:r>
+      <w:r>
         <w:rPr>
           <w:b/>
           <w:bCs/>
-        </w:rPr>
-      </w:pPr>
-      <w:r>
+          <w:highlight w:val="green"/>
+        </w:rPr>
+        <w:t>(material name)</w:t>
+      </w:r>
+      <w:r>
+        <w:rPr>
+          <w:highlight w:val="green"/>
+        </w:rPr>
+        <w:t xml:space="preserve"> because it is reliable, temperature resistant, and readily available. So, in the case of increased demand from consumers, it will not heavily fluctuate the profit margins and the output volume.</w:t>
+      </w:r>
+    </w:p>
+    <w:p>
+      <w:r>
+        <w:t xml:space="preserve">The skills allocated to this person/group </w:t>
+      </w:r>
+      <w:proofErr w:type="gramStart"/>
+      <w:r>
+        <w:t>are;</w:t>
+      </w:r>
+      <w:proofErr w:type="gramEnd"/>
+      <w:r>
+        <w:t xml:space="preserve"> Attention to Detail, Critical Thinking, Strong Communication, Dependability, Interest and Aptitude for Technology.</w:t>
+      </w:r>
+    </w:p>
+    <w:p>
+      <w:pPr>
         <w:rPr>
           <w:b/>
           <w:bCs/>
         </w:rPr>
+      </w:pPr>
+      <w:r>
+        <w:rPr>
+          <w:b/>
+          <w:bCs/>
+        </w:rPr>
+        <w:t xml:space="preserve">Product manager </w:t>
+      </w:r>
+    </w:p>
+    <w:p>
+      <w:r>
+        <w:t>The project manager is the person who creates an internal and external product vision and leads product development from scratch. This individual defines customer needs, works with stakeholders and teams on developing the required product, and carries responsibility for overall product success.</w:t>
+      </w:r>
+    </w:p>
+    <w:p>
+      <w:r>
+        <w:t xml:space="preserve">The skills allocated to this person/group </w:t>
+      </w:r>
+      <w:proofErr w:type="gramStart"/>
+      <w:r>
+        <w:t>are;</w:t>
+      </w:r>
+      <w:proofErr w:type="gramEnd"/>
+      <w:r>
+        <w:t xml:space="preserve"> Leadership, Communication, Collaboration, Time management, Organization, Problem solving, Adaptability</w:t>
+      </w:r>
+    </w:p>
+    <w:p>
+      <w:pPr>
+        <w:rPr>
+          <w:b/>
+          <w:bCs/>
+        </w:rPr>
+      </w:pPr>
+      <w:r>
+        <w:rPr>
+          <w:b/>
+          <w:bCs/>
+        </w:rPr>
         <w:t>Marketing</w:t>
       </w:r>
     </w:p>
     <w:p>
       <w:r>
-        <w:t>(Product</w:t>
-      </w:r>
-      <w:r>
-        <w:t xml:space="preserve"> place, price, and promotion</w:t>
-      </w:r>
-      <w:r>
-        <w:t>)</w:t>
-      </w:r>
-    </w:p>
-    <w:p>
-      <w:r>
-        <w:t>The marketing role will play a vital role in promoting our project as it will serve as the face of our company/group. They will be tasked with reaching out to prospects, customers, and the community while creating an overarching image representing our project in a positive light. Additionally, they will be assigned with the funding of the project. This ensures that we are not overspending on the materials we use for the project and end up losing money and further promoting our product to make it sound attractive to consumers.</w:t>
-      </w:r>
-    </w:p>
-    <w:p>
+        <w:t>(Product place, price, and promotion)</w:t>
+      </w:r>
+    </w:p>
+    <w:p>
+      <w:r>
+        <w:t xml:space="preserve">The marketing role will play a vital role in promoting our project as it will serve as the face of our company/group. They will be tasked with reaching out to prospects, customers, and the community while creating an overarching image representing our project in a positive light. Additionally, they will be assigned with the funding of the project. This ensures that we are not overspending on the materials we </w:t>
+      </w:r>
       <w:r>
         <w:lastRenderedPageBreak/>
+        <w:t>use for the project and end up losing money and further promoting our product to make it sound attractive to consumers.</w:t>
+      </w:r>
+    </w:p>
+    <w:p>
+      <w:r>
         <w:t xml:space="preserve">The skills allocated to this person/group </w:t>
       </w:r>
       <w:proofErr w:type="gramStart"/>
@@ -353,6 +413,7 @@
     <w:lsdException w:name="HTML Sample" w:semiHidden="1" w:unhideWhenUsed="1"/>
     <w:lsdException w:name="HTML Typewriter" w:semiHidden="1" w:unhideWhenUsed="1"/>
     <w:lsdException w:name="HTML Variable" w:semiHidden="1" w:unhideWhenUsed="1"/>
+    <w:lsdException w:name="Normal Table" w:semiHidden="1" w:unhideWhenUsed="1"/>
     <w:lsdException w:name="annotation subject" w:semiHidden="1" w:unhideWhenUsed="1"/>
     <w:lsdException w:name="No List" w:semiHidden="1" w:unhideWhenUsed="1"/>
     <w:lsdException w:name="Outline List 1" w:semiHidden="1" w:unhideWhenUsed="1"/>
@@ -399,8 +460,10 @@
     <w:lsdException w:name="Table Subtle 2" w:semiHidden="1" w:unhideWhenUsed="1"/>
     <w:lsdException w:name="Table Web 1" w:semiHidden="1" w:unhideWhenUsed="1"/>
     <w:lsdException w:name="Table Web 2" w:semiHidden="1" w:unhideWhenUsed="1"/>
+    <w:lsdException w:name="Table Web 3" w:semiHidden="1" w:unhideWhenUsed="1"/>
     <w:lsdException w:name="Balloon Text" w:semiHidden="1" w:unhideWhenUsed="1"/>
     <w:lsdException w:name="Table Grid" w:uiPriority="39"/>
+    <w:lsdException w:name="Table Theme" w:semiHidden="1" w:unhideWhenUsed="1"/>
     <w:lsdException w:name="Placeholder Text" w:semiHidden="1"/>
     <w:lsdException w:name="No Spacing" w:uiPriority="1" w:qFormat="1"/>
     <w:lsdException w:name="Light Shading" w:uiPriority="60"/>

</xml_diff>